<commit_message>
Actualizacion - Servidor culminado
</commit_message>
<xml_diff>
--- a/PROPUESTA/Propuesta Proyecto MERN -Bootcamp.docx
+++ b/PROPUESTA/Propuesta Proyecto MERN -Bootcamp.docx
@@ -80,7 +80,7 @@
           <w:b w:val="1"/>
           <w:rtl w:val="0"/>
         </w:rPr>
-        <w:t xml:space="preserve">Web Personal de Proyecto y Servicios</w:t>
+        <w:t xml:space="preserve">AppProjects</w:t>
       </w:r>
       <w:r>
         <w:rPr>
@@ -123,7 +123,299 @@
         <w:rPr>
           <w:rtl w:val="0"/>
         </w:rPr>
-        <w:t xml:space="preserve">Página Web personal en donde se podrá gestionar el contenido desde un administrador (Dashboard), Página Principal, Página de proyectos, Página de Servicios, Contenido Blog (Usuarios podrán interactuar).</w:t>
+        <w:t xml:space="preserve">Landing de portafolio y servicios. Estructura One Page [Cliente]</w:t>
+      </w:r>
+    </w:p>
+    <w:p>
+      <w:pPr>
+        <w:numPr>
+          <w:ilvl w:val="2"/>
+          <w:numId w:val="1"/>
+        </w:numPr>
+        <w:spacing w:line="480" w:lineRule="auto"/>
+        <w:ind w:left="2160" w:hanging="360"/>
+        <w:rPr>
+          <w:u w:val="none"/>
+        </w:rPr>
+      </w:pPr>
+      <w:r>
+        <w:rPr>
+          <w:rtl w:val="0"/>
+        </w:rPr>
+        <w:t xml:space="preserve">Página Principal, </w:t>
+      </w:r>
+    </w:p>
+    <w:p>
+      <w:pPr>
+        <w:numPr>
+          <w:ilvl w:val="3"/>
+          <w:numId w:val="1"/>
+        </w:numPr>
+        <w:spacing w:line="480" w:lineRule="auto"/>
+        <w:ind w:left="2880" w:hanging="360"/>
+        <w:rPr>
+          <w:u w:val="none"/>
+        </w:rPr>
+      </w:pPr>
+      <w:r>
+        <w:rPr>
+          <w:rtl w:val="0"/>
+        </w:rPr>
+        <w:t xml:space="preserve">Seccion de Banner</w:t>
+      </w:r>
+    </w:p>
+    <w:p>
+      <w:pPr>
+        <w:numPr>
+          <w:ilvl w:val="3"/>
+          <w:numId w:val="1"/>
+        </w:numPr>
+        <w:spacing w:line="480" w:lineRule="auto"/>
+        <w:ind w:left="2880" w:hanging="360"/>
+        <w:rPr>
+          <w:u w:val="none"/>
+        </w:rPr>
+      </w:pPr>
+      <w:r>
+        <w:rPr>
+          <w:rtl w:val="0"/>
+        </w:rPr>
+        <w:t xml:space="preserve">Sección de Proyectos, </w:t>
+      </w:r>
+    </w:p>
+    <w:p>
+      <w:pPr>
+        <w:numPr>
+          <w:ilvl w:val="3"/>
+          <w:numId w:val="1"/>
+        </w:numPr>
+        <w:spacing w:line="480" w:lineRule="auto"/>
+        <w:ind w:left="2880" w:hanging="360"/>
+        <w:rPr>
+          <w:u w:val="none"/>
+        </w:rPr>
+      </w:pPr>
+      <w:r>
+        <w:rPr>
+          <w:rtl w:val="0"/>
+        </w:rPr>
+        <w:t xml:space="preserve">Sección de Experiencia, </w:t>
+      </w:r>
+    </w:p>
+    <w:p>
+      <w:pPr>
+        <w:numPr>
+          <w:ilvl w:val="3"/>
+          <w:numId w:val="1"/>
+        </w:numPr>
+        <w:spacing w:line="480" w:lineRule="auto"/>
+        <w:ind w:left="2880" w:hanging="360"/>
+        <w:rPr>
+          <w:u w:val="none"/>
+        </w:rPr>
+      </w:pPr>
+      <w:r>
+        <w:rPr>
+          <w:rtl w:val="0"/>
+        </w:rPr>
+        <w:t xml:space="preserve">Sección de Blog</w:t>
+      </w:r>
+    </w:p>
+    <w:p>
+      <w:pPr>
+        <w:numPr>
+          <w:ilvl w:val="2"/>
+          <w:numId w:val="1"/>
+        </w:numPr>
+        <w:spacing w:line="480" w:lineRule="auto"/>
+        <w:ind w:left="2160" w:hanging="360"/>
+        <w:rPr>
+          <w:u w:val="none"/>
+        </w:rPr>
+      </w:pPr>
+      <w:r>
+        <w:rPr>
+          <w:rtl w:val="0"/>
+        </w:rPr>
+        <w:t xml:space="preserve">Pagina Blog</w:t>
+      </w:r>
+    </w:p>
+    <w:p>
+      <w:pPr>
+        <w:numPr>
+          <w:ilvl w:val="3"/>
+          <w:numId w:val="1"/>
+        </w:numPr>
+        <w:spacing w:line="480" w:lineRule="auto"/>
+        <w:ind w:left="2880" w:hanging="360"/>
+        <w:rPr>
+          <w:u w:val="none"/>
+        </w:rPr>
+      </w:pPr>
+      <w:r>
+        <w:rPr>
+          <w:rtl w:val="0"/>
+        </w:rPr>
+        <w:t xml:space="preserve">Detalle Blog</w:t>
+      </w:r>
+    </w:p>
+    <w:p>
+      <w:pPr>
+        <w:numPr>
+          <w:ilvl w:val="1"/>
+          <w:numId w:val="1"/>
+        </w:numPr>
+        <w:spacing w:line="480" w:lineRule="auto"/>
+        <w:ind w:left="1440" w:hanging="360"/>
+      </w:pPr>
+      <w:r>
+        <w:rPr>
+          <w:rtl w:val="0"/>
+        </w:rPr>
+        <w:t xml:space="preserve">Administrador en donde se podrá gestionar el contenido [Panel]</w:t>
+      </w:r>
+    </w:p>
+    <w:p>
+      <w:pPr>
+        <w:numPr>
+          <w:ilvl w:val="2"/>
+          <w:numId w:val="1"/>
+        </w:numPr>
+        <w:spacing w:line="480" w:lineRule="auto"/>
+        <w:ind w:left="2160" w:hanging="360"/>
+      </w:pPr>
+      <w:r>
+        <w:rPr>
+          <w:rtl w:val="0"/>
+        </w:rPr>
+        <w:t xml:space="preserve">Dashboard </w:t>
+      </w:r>
+    </w:p>
+    <w:p>
+      <w:pPr>
+        <w:numPr>
+          <w:ilvl w:val="2"/>
+          <w:numId w:val="1"/>
+        </w:numPr>
+        <w:spacing w:line="480" w:lineRule="auto"/>
+        <w:ind w:left="2160" w:hanging="360"/>
+      </w:pPr>
+      <w:r>
+        <w:rPr>
+          <w:rtl w:val="0"/>
+        </w:rPr>
+        <w:t xml:space="preserve">Login / Autenticación</w:t>
+      </w:r>
+    </w:p>
+    <w:p>
+      <w:pPr>
+        <w:numPr>
+          <w:ilvl w:val="2"/>
+          <w:numId w:val="1"/>
+        </w:numPr>
+        <w:spacing w:line="480" w:lineRule="auto"/>
+        <w:ind w:left="2160" w:hanging="360"/>
+      </w:pPr>
+      <w:r>
+        <w:rPr>
+          <w:rtl w:val="0"/>
+        </w:rPr>
+        <w:t xml:space="preserve">CRUD</w:t>
+      </w:r>
+    </w:p>
+    <w:p>
+      <w:pPr>
+        <w:numPr>
+          <w:ilvl w:val="3"/>
+          <w:numId w:val="1"/>
+        </w:numPr>
+        <w:spacing w:line="480" w:lineRule="auto"/>
+        <w:ind w:left="2880" w:hanging="360"/>
+        <w:rPr>
+          <w:u w:val="none"/>
+        </w:rPr>
+      </w:pPr>
+      <w:r>
+        <w:rPr>
+          <w:rtl w:val="0"/>
+        </w:rPr>
+        <w:t xml:space="preserve">Productos</w:t>
+      </w:r>
+    </w:p>
+    <w:p>
+      <w:pPr>
+        <w:numPr>
+          <w:ilvl w:val="3"/>
+          <w:numId w:val="1"/>
+        </w:numPr>
+        <w:spacing w:line="480" w:lineRule="auto"/>
+        <w:ind w:left="2880" w:hanging="360"/>
+        <w:rPr>
+          <w:u w:val="none"/>
+        </w:rPr>
+      </w:pPr>
+      <w:r>
+        <w:rPr>
+          <w:rtl w:val="0"/>
+        </w:rPr>
+        <w:t xml:space="preserve">Banner</w:t>
+      </w:r>
+    </w:p>
+    <w:p>
+      <w:pPr>
+        <w:numPr>
+          <w:ilvl w:val="3"/>
+          <w:numId w:val="1"/>
+        </w:numPr>
+        <w:spacing w:line="480" w:lineRule="auto"/>
+        <w:ind w:left="2880" w:hanging="360"/>
+        <w:rPr>
+          <w:u w:val="none"/>
+        </w:rPr>
+      </w:pPr>
+      <w:r>
+        <w:rPr>
+          <w:rtl w:val="0"/>
+        </w:rPr>
+        <w:t xml:space="preserve">Blog</w:t>
+      </w:r>
+    </w:p>
+    <w:p>
+      <w:pPr>
+        <w:numPr>
+          <w:ilvl w:val="2"/>
+          <w:numId w:val="1"/>
+        </w:numPr>
+        <w:spacing w:line="480" w:lineRule="auto"/>
+        <w:ind w:left="2160" w:hanging="360"/>
+        <w:rPr>
+          <w:u w:val="none"/>
+        </w:rPr>
+      </w:pPr>
+      <w:r>
+        <w:rPr>
+          <w:rtl w:val="0"/>
+        </w:rPr>
+        <w:t xml:space="preserve">Actualización</w:t>
+      </w:r>
+    </w:p>
+    <w:p>
+      <w:pPr>
+        <w:numPr>
+          <w:ilvl w:val="3"/>
+          <w:numId w:val="1"/>
+        </w:numPr>
+        <w:spacing w:line="480" w:lineRule="auto"/>
+        <w:ind w:left="2880" w:hanging="360"/>
+        <w:rPr>
+          <w:u w:val="none"/>
+        </w:rPr>
+      </w:pPr>
+      <w:r>
+        <w:rPr>
+          <w:rtl w:val="0"/>
+        </w:rPr>
+        <w:t xml:space="preserve">Experiencia</w:t>
       </w:r>
     </w:p>
     <w:p>
@@ -208,7 +500,7 @@
         <w:rPr>
           <w:rtl w:val="0"/>
         </w:rPr>
-        <w:t xml:space="preserve">API externa</w:t>
+        <w:t xml:space="preserve">API externa (Envío de Correo)</w:t>
       </w:r>
     </w:p>
     <w:p>
@@ -227,7 +519,7 @@
         <w:rPr>
           <w:rtl w:val="0"/>
         </w:rPr>
-        <w:t xml:space="preserve">Despliegue </w:t>
+        <w:t xml:space="preserve">Despliegue - AWS</w:t>
       </w:r>
     </w:p>
     <w:p>
@@ -246,7 +538,7 @@
         <w:rPr>
           <w:rtl w:val="0"/>
         </w:rPr>
-        <w:t xml:space="preserve">Responsive</w:t>
+        <w:t xml:space="preserve">App Responsive</w:t>
       </w:r>
     </w:p>
     <w:p>
@@ -270,31 +562,21 @@
     </w:p>
     <w:p>
       <w:pPr>
-        <w:spacing w:line="480" w:lineRule="auto"/>
-        <w:ind w:left="0" w:firstLine="0"/>
-        <w:rPr/>
-      </w:pPr>
-      <w:r>
-        <w:rPr>
-          <w:rtl w:val="0"/>
-        </w:rPr>
-      </w:r>
-    </w:p>
-    <w:p>
-      <w:pPr>
-        <w:spacing w:line="480" w:lineRule="auto"/>
-        <w:ind w:left="0" w:firstLine="0"/>
-        <w:rPr>
-          <w:color w:val="222222"/>
-        </w:rPr>
-      </w:pPr>
-      <w:r>
-        <w:rPr>
-          <w:b w:val="1"/>
-          <w:u w:val="single"/>
-          <w:rtl w:val="0"/>
-        </w:rPr>
-        <w:t xml:space="preserve">WIREFRAME</w:t>
+        <w:numPr>
+          <w:ilvl w:val="1"/>
+          <w:numId w:val="1"/>
+        </w:numPr>
+        <w:spacing w:line="480" w:lineRule="auto"/>
+        <w:ind w:left="1440" w:hanging="360"/>
+        <w:rPr>
+          <w:u w:val="none"/>
+        </w:rPr>
+      </w:pPr>
+      <w:r>
+        <w:rPr>
+          <w:rtl w:val="0"/>
+        </w:rPr>
+        <w:t xml:space="preserve">Upload de Archivos</w:t>
       </w:r>
       <w:r>
         <w:rPr>
@@ -311,26 +593,6 @@
           <w:color w:val="222222"/>
         </w:rPr>
       </w:pPr>
-      <w:r>
-        <w:rPr>
-          <w:color w:val="222222"/>
-          <w:rtl w:val="0"/>
-        </w:rPr>
-        <w:t xml:space="preserve">más abajo…👇</w:t>
-      </w:r>
-    </w:p>
-    <w:p>
-      <w:pPr>
-        <w:shd w:fill="ffffff" w:val="clear"/>
-        <w:spacing w:after="200" w:before="200" w:lineRule="auto"/>
-        <w:ind w:left="0" w:firstLine="0"/>
-        <w:rPr>
-          <w:color w:val="222222"/>
-        </w:rPr>
-      </w:pPr>
-      <w:r>
-        <w:br w:type="page"/>
-      </w:r>
       <w:r>
         <w:rPr>
           <w:rtl w:val="0"/>
@@ -373,12 +635,12 @@
           <wp:inline distB="114300" distT="114300" distL="114300" distR="114300">
             <wp:extent cx="6102000" cy="6019800"/>
             <wp:effectExtent b="0" l="0" r="0" t="0"/>
-            <wp:docPr id="2" name="image1.png"/>
+            <wp:docPr id="2" name="image2.png"/>
             <a:graphic>
               <a:graphicData uri="http://schemas.openxmlformats.org/drawingml/2006/picture">
                 <pic:pic>
                   <pic:nvPicPr>
-                    <pic:cNvPr id="0" name="image1.png"/>
+                    <pic:cNvPr id="0" name="image2.png"/>
                     <pic:cNvPicPr preferRelativeResize="0"/>
                   </pic:nvPicPr>
                   <pic:blipFill>
@@ -477,12 +739,12 @@
           <wp:inline distB="114300" distT="114300" distL="114300" distR="114300">
             <wp:extent cx="6102000" cy="5930900"/>
             <wp:effectExtent b="0" l="0" r="0" t="0"/>
-            <wp:docPr id="1" name="image2.png"/>
+            <wp:docPr id="1" name="image1.png"/>
             <a:graphic>
               <a:graphicData uri="http://schemas.openxmlformats.org/drawingml/2006/picture">
                 <pic:pic>
                   <pic:nvPicPr>
-                    <pic:cNvPr id="0" name="image2.png"/>
+                    <pic:cNvPr id="0" name="image1.png"/>
                     <pic:cNvPicPr preferRelativeResize="0"/>
                   </pic:nvPicPr>
                   <pic:blipFill>

</xml_diff>